<commit_message>
[PIH-17] Added initial structure and layout.
</commit_message>
<xml_diff>
--- a/documents/Build and Deploy.docx
+++ b/documents/Build and Deploy.docx
@@ -2,15 +2,301 @@
 <file path=word/document.xml><?xml version="1.0" encoding="utf-8"?>
 <w:document xmlns:wpc="http://schemas.microsoft.com/office/word/2010/wordprocessingCanvas" xmlns:cx="http://schemas.microsoft.com/office/drawing/2014/chartex" xmlns:cx1="http://schemas.microsoft.com/office/drawing/2015/9/8/chartex" xmlns:cx2="http://schemas.microsoft.com/office/drawing/2015/10/21/chartex" xmlns:cx3="http://schemas.microsoft.com/office/drawing/2016/5/9/chartex" xmlns:cx4="http://schemas.microsoft.com/office/drawing/2016/5/10/chartex" xmlns:cx5="http://schemas.microsoft.com/office/drawing/2016/5/11/chartex" xmlns:cx6="http://schemas.microsoft.com/office/drawing/2016/5/12/chartex" xmlns:cx7="http://schemas.microsoft.com/office/drawing/2016/5/13/chartex" xmlns:cx8="http://schemas.microsoft.com/office/drawing/2016/5/14/chartex" xmlns:mc="http://schemas.openxmlformats.org/markup-compatibility/2006" xmlns:aink="http://schemas.microsoft.com/office/drawing/2016/ink" xmlns:am3d="http://schemas.microsoft.com/office/drawing/2017/model3d" xmlns:o="urn:schemas-microsoft-com:office:office" xmlns:r="http://schemas.openxmlformats.org/officeDocument/2006/relationships" xmlns:m="http://schemas.openxmlformats.org/officeDocument/2006/math" xmlns:v="urn:schemas-microsoft-com:vml" xmlns:wp14="http://schemas.microsoft.com/office/word/2010/wordprocessingDrawing" xmlns:wp="http://schemas.openxmlformats.org/drawingml/2006/wordprocessingDrawing" xmlns:w10="urn:schemas-microsoft-com:office:word" xmlns:w="http://schemas.openxmlformats.org/wordprocessingml/2006/main" xmlns:w14="http://schemas.microsoft.com/office/word/2010/wordml" xmlns:w15="http://schemas.microsoft.com/office/word/2012/wordml" xmlns:w16cex="http://schemas.microsoft.com/office/word/2018/wordml/cex" xmlns:w16cid="http://schemas.microsoft.com/office/word/2016/wordml/cid" xmlns:w16="http://schemas.microsoft.com/office/word/2018/wordml" xmlns:w16se="http://schemas.microsoft.com/office/word/2015/wordml/symex" xmlns:wpg="http://schemas.microsoft.com/office/word/2010/wordprocessingGroup" xmlns:wpi="http://schemas.microsoft.com/office/word/2010/wordprocessingInk" xmlns:wne="http://schemas.microsoft.com/office/word/2006/wordml" xmlns:wps="http://schemas.microsoft.com/office/word/2010/wordprocessingShape" mc:Ignorable="w14 w15 w16se w16cid w16 w16cex wp14">
   <w:body>
+    <w:p>
+      <w:pPr>
+        <w:pStyle w:val="Title"/>
+      </w:pPr>
+      <w:r>
+        <w:t>Pi-Hole</w:t>
+      </w:r>
+    </w:p>
+    <w:p>
+      <w:pPr>
+        <w:pStyle w:val="Title"/>
+      </w:pPr>
+      <w:r>
+        <w:t>Build and Deployment</w:t>
+      </w:r>
+    </w:p>
+    <w:p/>
+    <w:p>
+      <w:pPr>
+        <w:sectPr>
+          <w:footerReference w:type="even" r:id="rId7"/>
+          <w:footerReference w:type="default" r:id="rId8"/>
+          <w:pgSz w:w="11900" w:h="16840"/>
+          <w:pgMar w:top="720" w:right="720" w:bottom="720" w:left="720" w:header="708" w:footer="708" w:gutter="0"/>
+          <w:cols w:space="708"/>
+          <w:docGrid w:linePitch="360"/>
+        </w:sectPr>
+      </w:pPr>
+    </w:p>
+    <w:sdt>
+      <w:sdtPr>
+        <w:id w:val="1305284031"/>
+        <w:docPartObj>
+          <w:docPartGallery w:val="Table of Contents"/>
+          <w:docPartUnique/>
+        </w:docPartObj>
+      </w:sdtPr>
+      <w:sdtEndPr>
+        <w:rPr>
+          <w:rFonts w:asciiTheme="minorHAnsi" w:eastAsiaTheme="minorHAnsi" w:hAnsiTheme="minorHAnsi" w:cstheme="minorBidi"/>
+          <w:noProof/>
+          <w:color w:val="auto"/>
+          <w:sz w:val="24"/>
+          <w:szCs w:val="24"/>
+          <w:lang w:val="en-GB"/>
+        </w:rPr>
+      </w:sdtEndPr>
+      <w:sdtContent>
+        <w:p>
+          <w:pPr>
+            <w:pStyle w:val="TOCHeading"/>
+          </w:pPr>
+          <w:r>
+            <w:t>Table of Contents</w:t>
+          </w:r>
+        </w:p>
+        <w:p>
+          <w:fldSimple w:instr=" TOC \o &quot;1-3&quot; \h \z \u ">
+            <w:r>
+              <w:rPr>
+                <w:b/>
+                <w:bCs/>
+                <w:noProof/>
+              </w:rPr>
+              <w:t>No table of contents entries found.</w:t>
+            </w:r>
+          </w:fldSimple>
+        </w:p>
+      </w:sdtContent>
+    </w:sdt>
+    <w:p/>
+    <w:p>
+      <w:pPr>
+        <w:sectPr>
+          <w:pgSz w:w="11900" w:h="16840"/>
+          <w:pgMar w:top="720" w:right="720" w:bottom="720" w:left="720" w:header="708" w:footer="708" w:gutter="0"/>
+          <w:cols w:space="708"/>
+          <w:docGrid w:linePitch="360"/>
+        </w:sectPr>
+      </w:pPr>
+    </w:p>
+    <w:p>
+      <w:pPr>
+        <w:pStyle w:val="Heading1"/>
+      </w:pPr>
+      <w:r>
+        <w:lastRenderedPageBreak/>
+        <w:t>Hardware</w:t>
+      </w:r>
+    </w:p>
+    <w:p/>
+    <w:p/>
+    <w:p>
+      <w:pPr>
+        <w:sectPr>
+          <w:pgSz w:w="11900" w:h="16840"/>
+          <w:pgMar w:top="720" w:right="720" w:bottom="720" w:left="720" w:header="708" w:footer="708" w:gutter="0"/>
+          <w:cols w:space="708"/>
+          <w:docGrid w:linePitch="360"/>
+        </w:sectPr>
+      </w:pPr>
+    </w:p>
+    <w:p>
+      <w:pPr>
+        <w:pStyle w:val="Heading1"/>
+      </w:pPr>
+      <w:r>
+        <w:lastRenderedPageBreak/>
+        <w:t>Operating System</w:t>
+      </w:r>
+    </w:p>
+    <w:p/>
+    <w:p/>
+    <w:p>
+      <w:pPr>
+        <w:sectPr>
+          <w:pgSz w:w="11900" w:h="16840"/>
+          <w:pgMar w:top="720" w:right="720" w:bottom="720" w:left="720" w:header="708" w:footer="708" w:gutter="0"/>
+          <w:cols w:space="708"/>
+          <w:docGrid w:linePitch="360"/>
+        </w:sectPr>
+      </w:pPr>
+    </w:p>
+    <w:p>
+      <w:pPr>
+        <w:pStyle w:val="Heading1"/>
+      </w:pPr>
+      <w:r>
+        <w:lastRenderedPageBreak/>
+        <w:t>Deployment Instructions</w:t>
+      </w:r>
+    </w:p>
+    <w:p/>
     <w:p/>
     <w:sectPr>
       <w:pgSz w:w="11900" w:h="16840"/>
-      <w:pgMar w:top="1440" w:right="1440" w:bottom="1440" w:left="1440" w:header="708" w:footer="708" w:gutter="0"/>
+      <w:pgMar w:top="720" w:right="720" w:bottom="720" w:left="720" w:header="708" w:footer="708" w:gutter="0"/>
       <w:cols w:space="708"/>
       <w:docGrid w:linePitch="360"/>
     </w:sectPr>
   </w:body>
 </w:document>
+</file>
+
+<file path=word/endnotes.xml><?xml version="1.0" encoding="utf-8"?>
+<w:endnotes xmlns:wpc="http://schemas.microsoft.com/office/word/2010/wordprocessingCanvas" xmlns:cx="http://schemas.microsoft.com/office/drawing/2014/chartex" xmlns:cx1="http://schemas.microsoft.com/office/drawing/2015/9/8/chartex" xmlns:cx2="http://schemas.microsoft.com/office/drawing/2015/10/21/chartex" xmlns:cx3="http://schemas.microsoft.com/office/drawing/2016/5/9/chartex" xmlns:cx4="http://schemas.microsoft.com/office/drawing/2016/5/10/chartex" xmlns:cx5="http://schemas.microsoft.com/office/drawing/2016/5/11/chartex" xmlns:cx6="http://schemas.microsoft.com/office/drawing/2016/5/12/chartex" xmlns:cx7="http://schemas.microsoft.com/office/drawing/2016/5/13/chartex" xmlns:cx8="http://schemas.microsoft.com/office/drawing/2016/5/14/chartex" xmlns:mc="http://schemas.openxmlformats.org/markup-compatibility/2006" xmlns:aink="http://schemas.microsoft.com/office/drawing/2016/ink" xmlns:am3d="http://schemas.microsoft.com/office/drawing/2017/model3d" xmlns:o="urn:schemas-microsoft-com:office:office" xmlns:r="http://schemas.openxmlformats.org/officeDocument/2006/relationships" xmlns:m="http://schemas.openxmlformats.org/officeDocument/2006/math" xmlns:v="urn:schemas-microsoft-com:vml" xmlns:wp14="http://schemas.microsoft.com/office/word/2010/wordprocessingDrawing" xmlns:wp="http://schemas.openxmlformats.org/drawingml/2006/wordprocessingDrawing" xmlns:w10="urn:schemas-microsoft-com:office:word" xmlns:w="http://schemas.openxmlformats.org/wordprocessingml/2006/main" xmlns:w14="http://schemas.microsoft.com/office/word/2010/wordml" xmlns:w15="http://schemas.microsoft.com/office/word/2012/wordml" xmlns:w16cex="http://schemas.microsoft.com/office/word/2018/wordml/cex" xmlns:w16cid="http://schemas.microsoft.com/office/word/2016/wordml/cid" xmlns:w16="http://schemas.microsoft.com/office/word/2018/wordml" xmlns:w16se="http://schemas.microsoft.com/office/word/2015/wordml/symex" xmlns:wpg="http://schemas.microsoft.com/office/word/2010/wordprocessingGroup" xmlns:wpi="http://schemas.microsoft.com/office/word/2010/wordprocessingInk" xmlns:wne="http://schemas.microsoft.com/office/word/2006/wordml" xmlns:wps="http://schemas.microsoft.com/office/word/2010/wordprocessingShape" mc:Ignorable="w14 w15 w16se w16cid w16 w16cex wp14">
+  <w:endnote w:type="separator" w:id="-1">
+    <w:p>
+      <w:r>
+        <w:separator/>
+      </w:r>
+    </w:p>
+  </w:endnote>
+  <w:endnote w:type="continuationSeparator" w:id="0">
+    <w:p>
+      <w:r>
+        <w:continuationSeparator/>
+      </w:r>
+    </w:p>
+  </w:endnote>
+</w:endnotes>
+</file>
+
+<file path=word/footer1.xml><?xml version="1.0" encoding="utf-8"?>
+<w:ftr xmlns:wpc="http://schemas.microsoft.com/office/word/2010/wordprocessingCanvas" xmlns:cx="http://schemas.microsoft.com/office/drawing/2014/chartex" xmlns:cx1="http://schemas.microsoft.com/office/drawing/2015/9/8/chartex" xmlns:cx2="http://schemas.microsoft.com/office/drawing/2015/10/21/chartex" xmlns:cx3="http://schemas.microsoft.com/office/drawing/2016/5/9/chartex" xmlns:cx4="http://schemas.microsoft.com/office/drawing/2016/5/10/chartex" xmlns:cx5="http://schemas.microsoft.com/office/drawing/2016/5/11/chartex" xmlns:cx6="http://schemas.microsoft.com/office/drawing/2016/5/12/chartex" xmlns:cx7="http://schemas.microsoft.com/office/drawing/2016/5/13/chartex" xmlns:cx8="http://schemas.microsoft.com/office/drawing/2016/5/14/chartex" xmlns:mc="http://schemas.openxmlformats.org/markup-compatibility/2006" xmlns:aink="http://schemas.microsoft.com/office/drawing/2016/ink" xmlns:am3d="http://schemas.microsoft.com/office/drawing/2017/model3d" xmlns:o="urn:schemas-microsoft-com:office:office" xmlns:r="http://schemas.openxmlformats.org/officeDocument/2006/relationships" xmlns:m="http://schemas.openxmlformats.org/officeDocument/2006/math" xmlns:v="urn:schemas-microsoft-com:vml" xmlns:wp14="http://schemas.microsoft.com/office/word/2010/wordprocessingDrawing" xmlns:wp="http://schemas.openxmlformats.org/drawingml/2006/wordprocessingDrawing" xmlns:w10="urn:schemas-microsoft-com:office:word" xmlns:w="http://schemas.openxmlformats.org/wordprocessingml/2006/main" xmlns:w14="http://schemas.microsoft.com/office/word/2010/wordml" xmlns:w15="http://schemas.microsoft.com/office/word/2012/wordml" xmlns:w16cex="http://schemas.microsoft.com/office/word/2018/wordml/cex" xmlns:w16cid="http://schemas.microsoft.com/office/word/2016/wordml/cid" xmlns:w16="http://schemas.microsoft.com/office/word/2018/wordml" xmlns:w16se="http://schemas.microsoft.com/office/word/2015/wordml/symex" xmlns:wpg="http://schemas.microsoft.com/office/word/2010/wordprocessingGroup" xmlns:wpi="http://schemas.microsoft.com/office/word/2010/wordprocessingInk" xmlns:wne="http://schemas.microsoft.com/office/word/2006/wordml" xmlns:wps="http://schemas.microsoft.com/office/word/2010/wordprocessingShape" mc:Ignorable="w14 w15 w16se w16cid w16 w16cex wp14">
+  <w:sdt>
+    <w:sdtPr>
+      <w:rPr>
+        <w:rStyle w:val="PageNumber"/>
+      </w:rPr>
+      <w:id w:val="-678044060"/>
+      <w:docPartObj>
+        <w:docPartGallery w:val="Page Numbers (Bottom of Page)"/>
+        <w:docPartUnique/>
+      </w:docPartObj>
+    </w:sdtPr>
+    <w:sdtContent>
+      <w:p>
+        <w:pPr>
+          <w:pStyle w:val="Footer"/>
+          <w:framePr w:wrap="none" w:vAnchor="text" w:hAnchor="margin" w:xAlign="center" w:y="1"/>
+          <w:rPr>
+            <w:rStyle w:val="PageNumber"/>
+          </w:rPr>
+        </w:pPr>
+        <w:r>
+          <w:rPr>
+            <w:rStyle w:val="PageNumber"/>
+          </w:rPr>
+          <w:fldChar w:fldCharType="begin"/>
+        </w:r>
+        <w:r>
+          <w:rPr>
+            <w:rStyle w:val="PageNumber"/>
+          </w:rPr>
+          <w:instrText xml:space="preserve"> PAGE </w:instrText>
+        </w:r>
+        <w:r>
+          <w:rPr>
+            <w:rStyle w:val="PageNumber"/>
+          </w:rPr>
+          <w:fldChar w:fldCharType="end"/>
+        </w:r>
+      </w:p>
+    </w:sdtContent>
+  </w:sdt>
+  <w:p>
+    <w:pPr>
+      <w:pStyle w:val="Footer"/>
+    </w:pPr>
+  </w:p>
+</w:ftr>
+</file>
+
+<file path=word/footer2.xml><?xml version="1.0" encoding="utf-8"?>
+<w:ftr xmlns:wpc="http://schemas.microsoft.com/office/word/2010/wordprocessingCanvas" xmlns:cx="http://schemas.microsoft.com/office/drawing/2014/chartex" xmlns:cx1="http://schemas.microsoft.com/office/drawing/2015/9/8/chartex" xmlns:cx2="http://schemas.microsoft.com/office/drawing/2015/10/21/chartex" xmlns:cx3="http://schemas.microsoft.com/office/drawing/2016/5/9/chartex" xmlns:cx4="http://schemas.microsoft.com/office/drawing/2016/5/10/chartex" xmlns:cx5="http://schemas.microsoft.com/office/drawing/2016/5/11/chartex" xmlns:cx6="http://schemas.microsoft.com/office/drawing/2016/5/12/chartex" xmlns:cx7="http://schemas.microsoft.com/office/drawing/2016/5/13/chartex" xmlns:cx8="http://schemas.microsoft.com/office/drawing/2016/5/14/chartex" xmlns:mc="http://schemas.openxmlformats.org/markup-compatibility/2006" xmlns:aink="http://schemas.microsoft.com/office/drawing/2016/ink" xmlns:am3d="http://schemas.microsoft.com/office/drawing/2017/model3d" xmlns:o="urn:schemas-microsoft-com:office:office" xmlns:r="http://schemas.openxmlformats.org/officeDocument/2006/relationships" xmlns:m="http://schemas.openxmlformats.org/officeDocument/2006/math" xmlns:v="urn:schemas-microsoft-com:vml" xmlns:wp14="http://schemas.microsoft.com/office/word/2010/wordprocessingDrawing" xmlns:wp="http://schemas.openxmlformats.org/drawingml/2006/wordprocessingDrawing" xmlns:w10="urn:schemas-microsoft-com:office:word" xmlns:w="http://schemas.openxmlformats.org/wordprocessingml/2006/main" xmlns:w14="http://schemas.microsoft.com/office/word/2010/wordml" xmlns:w15="http://schemas.microsoft.com/office/word/2012/wordml" xmlns:w16cex="http://schemas.microsoft.com/office/word/2018/wordml/cex" xmlns:w16cid="http://schemas.microsoft.com/office/word/2016/wordml/cid" xmlns:w16="http://schemas.microsoft.com/office/word/2018/wordml" xmlns:w16se="http://schemas.microsoft.com/office/word/2015/wordml/symex" xmlns:wpg="http://schemas.microsoft.com/office/word/2010/wordprocessingGroup" xmlns:wpi="http://schemas.microsoft.com/office/word/2010/wordprocessingInk" xmlns:wne="http://schemas.microsoft.com/office/word/2006/wordml" xmlns:wps="http://schemas.microsoft.com/office/word/2010/wordprocessingShape" mc:Ignorable="w14 w15 w16se w16cid w16 w16cex wp14">
+  <w:sdt>
+    <w:sdtPr>
+      <w:rPr>
+        <w:rStyle w:val="PageNumber"/>
+      </w:rPr>
+      <w:id w:val="1970464083"/>
+      <w:docPartObj>
+        <w:docPartGallery w:val="Page Numbers (Bottom of Page)"/>
+        <w:docPartUnique/>
+      </w:docPartObj>
+    </w:sdtPr>
+    <w:sdtContent>
+      <w:p>
+        <w:pPr>
+          <w:pStyle w:val="Footer"/>
+          <w:framePr w:wrap="none" w:vAnchor="text" w:hAnchor="margin" w:xAlign="center" w:y="1"/>
+          <w:rPr>
+            <w:rStyle w:val="PageNumber"/>
+          </w:rPr>
+        </w:pPr>
+        <w:r>
+          <w:rPr>
+            <w:rStyle w:val="PageNumber"/>
+          </w:rPr>
+          <w:fldChar w:fldCharType="begin"/>
+        </w:r>
+        <w:r>
+          <w:rPr>
+            <w:rStyle w:val="PageNumber"/>
+          </w:rPr>
+          <w:instrText xml:space="preserve"> PAGE </w:instrText>
+        </w:r>
+        <w:r>
+          <w:rPr>
+            <w:rStyle w:val="PageNumber"/>
+          </w:rPr>
+          <w:fldChar w:fldCharType="separate"/>
+        </w:r>
+        <w:r>
+          <w:rPr>
+            <w:rStyle w:val="PageNumber"/>
+            <w:noProof/>
+          </w:rPr>
+          <w:t>1</w:t>
+        </w:r>
+        <w:r>
+          <w:rPr>
+            <w:rStyle w:val="PageNumber"/>
+          </w:rPr>
+          <w:fldChar w:fldCharType="end"/>
+        </w:r>
+      </w:p>
+    </w:sdtContent>
+  </w:sdt>
+  <w:p>
+    <w:pPr>
+      <w:pStyle w:val="Footer"/>
+    </w:pPr>
+  </w:p>
+</w:ftr>
+</file>
+
+<file path=word/footnotes.xml><?xml version="1.0" encoding="utf-8"?>
+<w:footnotes xmlns:wpc="http://schemas.microsoft.com/office/word/2010/wordprocessingCanvas" xmlns:cx="http://schemas.microsoft.com/office/drawing/2014/chartex" xmlns:cx1="http://schemas.microsoft.com/office/drawing/2015/9/8/chartex" xmlns:cx2="http://schemas.microsoft.com/office/drawing/2015/10/21/chartex" xmlns:cx3="http://schemas.microsoft.com/office/drawing/2016/5/9/chartex" xmlns:cx4="http://schemas.microsoft.com/office/drawing/2016/5/10/chartex" xmlns:cx5="http://schemas.microsoft.com/office/drawing/2016/5/11/chartex" xmlns:cx6="http://schemas.microsoft.com/office/drawing/2016/5/12/chartex" xmlns:cx7="http://schemas.microsoft.com/office/drawing/2016/5/13/chartex" xmlns:cx8="http://schemas.microsoft.com/office/drawing/2016/5/14/chartex" xmlns:mc="http://schemas.openxmlformats.org/markup-compatibility/2006" xmlns:aink="http://schemas.microsoft.com/office/drawing/2016/ink" xmlns:am3d="http://schemas.microsoft.com/office/drawing/2017/model3d" xmlns:o="urn:schemas-microsoft-com:office:office" xmlns:r="http://schemas.openxmlformats.org/officeDocument/2006/relationships" xmlns:m="http://schemas.openxmlformats.org/officeDocument/2006/math" xmlns:v="urn:schemas-microsoft-com:vml" xmlns:wp14="http://schemas.microsoft.com/office/word/2010/wordprocessingDrawing" xmlns:wp="http://schemas.openxmlformats.org/drawingml/2006/wordprocessingDrawing" xmlns:w10="urn:schemas-microsoft-com:office:word" xmlns:w="http://schemas.openxmlformats.org/wordprocessingml/2006/main" xmlns:w14="http://schemas.microsoft.com/office/word/2010/wordml" xmlns:w15="http://schemas.microsoft.com/office/word/2012/wordml" xmlns:w16cex="http://schemas.microsoft.com/office/word/2018/wordml/cex" xmlns:w16cid="http://schemas.microsoft.com/office/word/2016/wordml/cid" xmlns:w16="http://schemas.microsoft.com/office/word/2018/wordml" xmlns:w16se="http://schemas.microsoft.com/office/word/2015/wordml/symex" xmlns:wpg="http://schemas.microsoft.com/office/word/2010/wordprocessingGroup" xmlns:wpi="http://schemas.microsoft.com/office/word/2010/wordprocessingInk" xmlns:wne="http://schemas.microsoft.com/office/word/2006/wordml" xmlns:wps="http://schemas.microsoft.com/office/word/2010/wordprocessingShape" mc:Ignorable="w14 w15 w16se w16cid w16 w16cex wp14">
+  <w:footnote w:type="separator" w:id="-1">
+    <w:p>
+      <w:r>
+        <w:separator/>
+      </w:r>
+    </w:p>
+  </w:footnote>
+  <w:footnote w:type="continuationSeparator" w:id="0">
+    <w:p>
+      <w:r>
+        <w:continuationSeparator/>
+      </w:r>
+    </w:p>
+  </w:footnote>
+</w:footnotes>
 </file>
 
 <file path=word/styles.xml><?xml version="1.0" encoding="utf-8"?>
@@ -408,6 +694,27 @@
     <w:name w:val="Normal"/>
     <w:qFormat/>
   </w:style>
+  <w:style w:type="paragraph" w:styleId="Heading1">
+    <w:name w:val="heading 1"/>
+    <w:basedOn w:val="Normal"/>
+    <w:next w:val="Normal"/>
+    <w:link w:val="Heading1Char"/>
+    <w:uiPriority w:val="9"/>
+    <w:qFormat/>
+    <w:rsid w:val="00705F85"/>
+    <w:pPr>
+      <w:keepNext/>
+      <w:keepLines/>
+      <w:spacing w:before="240"/>
+      <w:outlineLvl w:val="0"/>
+    </w:pPr>
+    <w:rPr>
+      <w:rFonts w:asciiTheme="majorHAnsi" w:eastAsiaTheme="majorEastAsia" w:hAnsiTheme="majorHAnsi" w:cstheme="majorBidi"/>
+      <w:color w:val="2F5496" w:themeColor="accent1" w:themeShade="BF"/>
+      <w:sz w:val="32"/>
+      <w:szCs w:val="32"/>
+    </w:rPr>
+  </w:style>
   <w:style w:type="character" w:default="1" w:styleId="DefaultParagraphFont">
     <w:name w:val="Default Paragraph Font"/>
     <w:uiPriority w:val="1"/>
@@ -434,6 +741,259 @@
     <w:uiPriority w:val="99"/>
     <w:semiHidden/>
     <w:unhideWhenUsed/>
+  </w:style>
+  <w:style w:type="paragraph" w:styleId="Title">
+    <w:name w:val="Title"/>
+    <w:basedOn w:val="Normal"/>
+    <w:next w:val="Normal"/>
+    <w:link w:val="TitleChar"/>
+    <w:uiPriority w:val="10"/>
+    <w:qFormat/>
+    <w:rsid w:val="00705F85"/>
+    <w:pPr>
+      <w:contextualSpacing/>
+    </w:pPr>
+    <w:rPr>
+      <w:rFonts w:asciiTheme="majorHAnsi" w:eastAsiaTheme="majorEastAsia" w:hAnsiTheme="majorHAnsi" w:cstheme="majorBidi"/>
+      <w:spacing w:val="-10"/>
+      <w:kern w:val="28"/>
+      <w:sz w:val="56"/>
+      <w:szCs w:val="56"/>
+    </w:rPr>
+  </w:style>
+  <w:style w:type="character" w:customStyle="1" w:styleId="TitleChar">
+    <w:name w:val="Title Char"/>
+    <w:basedOn w:val="DefaultParagraphFont"/>
+    <w:link w:val="Title"/>
+    <w:uiPriority w:val="10"/>
+    <w:rsid w:val="00705F85"/>
+    <w:rPr>
+      <w:rFonts w:asciiTheme="majorHAnsi" w:eastAsiaTheme="majorEastAsia" w:hAnsiTheme="majorHAnsi" w:cstheme="majorBidi"/>
+      <w:spacing w:val="-10"/>
+      <w:kern w:val="28"/>
+      <w:sz w:val="56"/>
+      <w:szCs w:val="56"/>
+    </w:rPr>
+  </w:style>
+  <w:style w:type="paragraph" w:styleId="Footer">
+    <w:name w:val="footer"/>
+    <w:basedOn w:val="Normal"/>
+    <w:link w:val="FooterChar"/>
+    <w:uiPriority w:val="99"/>
+    <w:unhideWhenUsed/>
+    <w:rsid w:val="00705F85"/>
+    <w:pPr>
+      <w:tabs>
+        <w:tab w:val="center" w:pos="4680"/>
+        <w:tab w:val="right" w:pos="9360"/>
+      </w:tabs>
+    </w:pPr>
+  </w:style>
+  <w:style w:type="character" w:customStyle="1" w:styleId="FooterChar">
+    <w:name w:val="Footer Char"/>
+    <w:basedOn w:val="DefaultParagraphFont"/>
+    <w:link w:val="Footer"/>
+    <w:uiPriority w:val="99"/>
+    <w:rsid w:val="00705F85"/>
+  </w:style>
+  <w:style w:type="character" w:styleId="PageNumber">
+    <w:name w:val="page number"/>
+    <w:basedOn w:val="DefaultParagraphFont"/>
+    <w:uiPriority w:val="99"/>
+    <w:semiHidden/>
+    <w:unhideWhenUsed/>
+    <w:rsid w:val="00705F85"/>
+  </w:style>
+  <w:style w:type="character" w:customStyle="1" w:styleId="Heading1Char">
+    <w:name w:val="Heading 1 Char"/>
+    <w:basedOn w:val="DefaultParagraphFont"/>
+    <w:link w:val="Heading1"/>
+    <w:uiPriority w:val="9"/>
+    <w:rsid w:val="00705F85"/>
+    <w:rPr>
+      <w:rFonts w:asciiTheme="majorHAnsi" w:eastAsiaTheme="majorEastAsia" w:hAnsiTheme="majorHAnsi" w:cstheme="majorBidi"/>
+      <w:color w:val="2F5496" w:themeColor="accent1" w:themeShade="BF"/>
+      <w:sz w:val="32"/>
+      <w:szCs w:val="32"/>
+    </w:rPr>
+  </w:style>
+  <w:style w:type="paragraph" w:styleId="TOCHeading">
+    <w:name w:val="TOC Heading"/>
+    <w:basedOn w:val="Heading1"/>
+    <w:next w:val="Normal"/>
+    <w:uiPriority w:val="39"/>
+    <w:unhideWhenUsed/>
+    <w:qFormat/>
+    <w:rsid w:val="00705F85"/>
+    <w:pPr>
+      <w:spacing w:before="480" w:line="276" w:lineRule="auto"/>
+      <w:outlineLvl w:val="9"/>
+    </w:pPr>
+    <w:rPr>
+      <w:b/>
+      <w:bCs/>
+      <w:sz w:val="28"/>
+      <w:szCs w:val="28"/>
+      <w:lang w:val="en-US"/>
+    </w:rPr>
+  </w:style>
+  <w:style w:type="paragraph" w:styleId="TOC1">
+    <w:name w:val="toc 1"/>
+    <w:basedOn w:val="Normal"/>
+    <w:next w:val="Normal"/>
+    <w:autoRedefine/>
+    <w:uiPriority w:val="39"/>
+    <w:semiHidden/>
+    <w:unhideWhenUsed/>
+    <w:rsid w:val="00705F85"/>
+    <w:pPr>
+      <w:spacing w:before="240" w:after="120"/>
+    </w:pPr>
+    <w:rPr>
+      <w:b/>
+      <w:bCs/>
+      <w:sz w:val="20"/>
+      <w:szCs w:val="20"/>
+    </w:rPr>
+  </w:style>
+  <w:style w:type="paragraph" w:styleId="TOC2">
+    <w:name w:val="toc 2"/>
+    <w:basedOn w:val="Normal"/>
+    <w:next w:val="Normal"/>
+    <w:autoRedefine/>
+    <w:uiPriority w:val="39"/>
+    <w:semiHidden/>
+    <w:unhideWhenUsed/>
+    <w:rsid w:val="00705F85"/>
+    <w:pPr>
+      <w:spacing w:before="120"/>
+      <w:ind w:left="240"/>
+    </w:pPr>
+    <w:rPr>
+      <w:i/>
+      <w:iCs/>
+      <w:sz w:val="20"/>
+      <w:szCs w:val="20"/>
+    </w:rPr>
+  </w:style>
+  <w:style w:type="paragraph" w:styleId="TOC3">
+    <w:name w:val="toc 3"/>
+    <w:basedOn w:val="Normal"/>
+    <w:next w:val="Normal"/>
+    <w:autoRedefine/>
+    <w:uiPriority w:val="39"/>
+    <w:semiHidden/>
+    <w:unhideWhenUsed/>
+    <w:rsid w:val="00705F85"/>
+    <w:pPr>
+      <w:ind w:left="480"/>
+    </w:pPr>
+    <w:rPr>
+      <w:sz w:val="20"/>
+      <w:szCs w:val="20"/>
+    </w:rPr>
+  </w:style>
+  <w:style w:type="paragraph" w:styleId="TOC4">
+    <w:name w:val="toc 4"/>
+    <w:basedOn w:val="Normal"/>
+    <w:next w:val="Normal"/>
+    <w:autoRedefine/>
+    <w:uiPriority w:val="39"/>
+    <w:semiHidden/>
+    <w:unhideWhenUsed/>
+    <w:rsid w:val="00705F85"/>
+    <w:pPr>
+      <w:ind w:left="720"/>
+    </w:pPr>
+    <w:rPr>
+      <w:sz w:val="20"/>
+      <w:szCs w:val="20"/>
+    </w:rPr>
+  </w:style>
+  <w:style w:type="paragraph" w:styleId="TOC5">
+    <w:name w:val="toc 5"/>
+    <w:basedOn w:val="Normal"/>
+    <w:next w:val="Normal"/>
+    <w:autoRedefine/>
+    <w:uiPriority w:val="39"/>
+    <w:semiHidden/>
+    <w:unhideWhenUsed/>
+    <w:rsid w:val="00705F85"/>
+    <w:pPr>
+      <w:ind w:left="960"/>
+    </w:pPr>
+    <w:rPr>
+      <w:sz w:val="20"/>
+      <w:szCs w:val="20"/>
+    </w:rPr>
+  </w:style>
+  <w:style w:type="paragraph" w:styleId="TOC6">
+    <w:name w:val="toc 6"/>
+    <w:basedOn w:val="Normal"/>
+    <w:next w:val="Normal"/>
+    <w:autoRedefine/>
+    <w:uiPriority w:val="39"/>
+    <w:semiHidden/>
+    <w:unhideWhenUsed/>
+    <w:rsid w:val="00705F85"/>
+    <w:pPr>
+      <w:ind w:left="1200"/>
+    </w:pPr>
+    <w:rPr>
+      <w:sz w:val="20"/>
+      <w:szCs w:val="20"/>
+    </w:rPr>
+  </w:style>
+  <w:style w:type="paragraph" w:styleId="TOC7">
+    <w:name w:val="toc 7"/>
+    <w:basedOn w:val="Normal"/>
+    <w:next w:val="Normal"/>
+    <w:autoRedefine/>
+    <w:uiPriority w:val="39"/>
+    <w:semiHidden/>
+    <w:unhideWhenUsed/>
+    <w:rsid w:val="00705F85"/>
+    <w:pPr>
+      <w:ind w:left="1440"/>
+    </w:pPr>
+    <w:rPr>
+      <w:sz w:val="20"/>
+      <w:szCs w:val="20"/>
+    </w:rPr>
+  </w:style>
+  <w:style w:type="paragraph" w:styleId="TOC8">
+    <w:name w:val="toc 8"/>
+    <w:basedOn w:val="Normal"/>
+    <w:next w:val="Normal"/>
+    <w:autoRedefine/>
+    <w:uiPriority w:val="39"/>
+    <w:semiHidden/>
+    <w:unhideWhenUsed/>
+    <w:rsid w:val="00705F85"/>
+    <w:pPr>
+      <w:ind w:left="1680"/>
+    </w:pPr>
+    <w:rPr>
+      <w:sz w:val="20"/>
+      <w:szCs w:val="20"/>
+    </w:rPr>
+  </w:style>
+  <w:style w:type="paragraph" w:styleId="TOC9">
+    <w:name w:val="toc 9"/>
+    <w:basedOn w:val="Normal"/>
+    <w:next w:val="Normal"/>
+    <w:autoRedefine/>
+    <w:uiPriority w:val="39"/>
+    <w:semiHidden/>
+    <w:unhideWhenUsed/>
+    <w:rsid w:val="00705F85"/>
+    <w:pPr>
+      <w:ind w:left="1920"/>
+    </w:pPr>
+    <w:rPr>
+      <w:sz w:val="20"/>
+      <w:szCs w:val="20"/>
+    </w:rPr>
   </w:style>
 </w:styles>
 </file>
@@ -731,4 +1291,16 @@
     </a:ext>
   </a:extLst>
 </a:theme>
+</file>
+
+<file path=customXml/item1.xml><?xml version="1.0" encoding="utf-8"?>
+<b:Sources xmlns:b="http://schemas.openxmlformats.org/officeDocument/2006/bibliography" xmlns="http://schemas.openxmlformats.org/officeDocument/2006/bibliography" SelectedStyle="/IEEE2006OfficeOnline.xsl" StyleName="IEEE" Version="2006"/>
+</file>
+
+<file path=customXml/itemProps1.xml><?xml version="1.0" encoding="utf-8"?>
+<ds:datastoreItem xmlns:ds="http://schemas.openxmlformats.org/officeDocument/2006/customXml" ds:itemID="{F48ED865-C02F-2448-90D9-9977A3969916}">
+  <ds:schemaRefs>
+    <ds:schemaRef ds:uri="http://schemas.openxmlformats.org/officeDocument/2006/bibliography"/>
+  </ds:schemaRefs>
+</ds:datastoreItem>
 </file>
</xml_diff>

<commit_message>
PIH-17 Testing Jira link.
</commit_message>
<xml_diff>
--- a/documents/Build and Deploy.docx
+++ b/documents/Build and Deploy.docx
@@ -33,6 +33,15 @@
     </w:p>
     <w:sdt>
       <w:sdtPr>
+        <w:rPr>
+          <w:rFonts w:asciiTheme="minorHAnsi" w:eastAsiaTheme="minorHAnsi" w:hAnsiTheme="minorHAnsi" w:cstheme="minorBidi"/>
+          <w:b w:val="0"/>
+          <w:bCs w:val="0"/>
+          <w:color w:val="auto"/>
+          <w:sz w:val="24"/>
+          <w:szCs w:val="24"/>
+          <w:lang w:val="en-GB"/>
+        </w:rPr>
         <w:id w:val="1305284031"/>
         <w:docPartObj>
           <w:docPartGallery w:val="Table of Contents"/>
@@ -41,12 +50,7 @@
       </w:sdtPr>
       <w:sdtEndPr>
         <w:rPr>
-          <w:rFonts w:asciiTheme="minorHAnsi" w:eastAsiaTheme="minorHAnsi" w:hAnsiTheme="minorHAnsi" w:cstheme="minorBidi"/>
           <w:noProof/>
-          <w:color w:val="auto"/>
-          <w:sz w:val="24"/>
-          <w:szCs w:val="24"/>
-          <w:lang w:val="en-GB"/>
         </w:rPr>
       </w:sdtEndPr>
       <w:sdtContent>
@@ -59,16 +63,31 @@
           </w:r>
         </w:p>
         <w:p>
-          <w:fldSimple w:instr=" TOC \o &quot;1-3&quot; \h \z \u ">
-            <w:r>
-              <w:rPr>
-                <w:b/>
-                <w:bCs/>
-                <w:noProof/>
-              </w:rPr>
-              <w:t>No table of contents entries found.</w:t>
-            </w:r>
-          </w:fldSimple>
+          <w:r>
+            <w:fldChar w:fldCharType="begin"/>
+          </w:r>
+          <w:r>
+            <w:instrText xml:space="preserve"> TOC \o "1-3" \h \z \u </w:instrText>
+          </w:r>
+          <w:r>
+            <w:fldChar w:fldCharType="separate"/>
+          </w:r>
+          <w:r>
+            <w:rPr>
+              <w:b/>
+              <w:bCs/>
+              <w:noProof/>
+            </w:rPr>
+            <w:t>No table of contents entries found.</w:t>
+          </w:r>
+          <w:r>
+            <w:rPr>
+              <w:b/>
+              <w:bCs/>
+              <w:noProof/>
+            </w:rPr>
+            <w:fldChar w:fldCharType="end"/>
+          </w:r>
         </w:p>
       </w:sdtContent>
     </w:sdt>
@@ -92,7 +111,11 @@
         <w:t>Hardware</w:t>
       </w:r>
     </w:p>
-    <w:p/>
+    <w:p>
+      <w:r>
+        <w:t>test</w:t>
+      </w:r>
+    </w:p>
     <w:p/>
     <w:p>
       <w:pPr>
@@ -178,6 +201,11 @@
         <w:docPartUnique/>
       </w:docPartObj>
     </w:sdtPr>
+    <w:sdtEndPr>
+      <w:rPr>
+        <w:rStyle w:val="PageNumber"/>
+      </w:rPr>
+    </w:sdtEndPr>
     <w:sdtContent>
       <w:p>
         <w:pPr>
@@ -229,6 +257,11 @@
         <w:docPartUnique/>
       </w:docPartObj>
     </w:sdtPr>
+    <w:sdtEndPr>
+      <w:rPr>
+        <w:rStyle w:val="PageNumber"/>
+      </w:rPr>
+    </w:sdtEndPr>
     <w:sdtContent>
       <w:p>
         <w:pPr>

</xml_diff>